<commit_message>
update manul and bat 2.0
</commit_message>
<xml_diff>
--- a/Инструкция по эксплуатации для самых маленьких.docx
+++ b/Инструкция по эксплуатации для самых маленьких.docx
@@ -47,7 +47,7 @@
         <w:rPr>
           <w:rFonts w:cs="Times New Roman"/>
         </w:rPr>
-        <w:t>, и</w:t>
+        <w:t>,</w:t>
       </w:r>
       <w:r>
         <w:rPr>
@@ -91,21 +91,7 @@
         <w:rPr>
           <w:rFonts w:cs="Times New Roman"/>
         </w:rPr>
-        <w:t xml:space="preserve">на </w:t>
-      </w:r>
-      <w:proofErr w:type="spellStart"/>
-      <w:r>
-        <w:rPr>
-          <w:rFonts w:cs="Times New Roman"/>
-        </w:rPr>
-        <w:t>виртуалке</w:t>
-      </w:r>
-      <w:proofErr w:type="spellEnd"/>
-      <w:r>
-        <w:rPr>
-          <w:rFonts w:cs="Times New Roman"/>
-        </w:rPr>
-        <w:t xml:space="preserve"> это заранее проделано</w:t>
+        <w:t>на виртуалке это заранее проделано</w:t>
       </w:r>
       <w:r>
         <w:rPr>
@@ -207,13 +193,13 @@
         <w:rPr>
           <w:rFonts w:cs="Times New Roman"/>
         </w:rPr>
-        <w:t xml:space="preserve">Start </w:t>
-      </w:r>
-      <w:r>
-        <w:rPr>
-          <w:rFonts w:cs="Times New Roman"/>
-        </w:rPr>
-        <w:t>Frontend.bat</w:t>
+        <w:t>Start</w:t>
+      </w:r>
+      <w:r>
+        <w:rPr>
+          <w:rFonts w:cs="Times New Roman"/>
+        </w:rPr>
+        <w:t>.bat</w:t>
       </w:r>
       <w:r>
         <w:rPr>
@@ -231,21 +217,7 @@
         <w:rPr>
           <w:rFonts w:cs="Times New Roman"/>
         </w:rPr>
-        <w:t xml:space="preserve">имеет иконку прямоугольника, в центре которого </w:t>
-      </w:r>
-      <w:proofErr w:type="spellStart"/>
-      <w:r>
-        <w:rPr>
-          <w:rFonts w:cs="Times New Roman"/>
-        </w:rPr>
-        <w:t>шестерёночки</w:t>
-      </w:r>
-      <w:proofErr w:type="spellEnd"/>
-      <w:r>
-        <w:rPr>
-          <w:rFonts w:cs="Times New Roman"/>
-        </w:rPr>
-        <w:t>)</w:t>
+        <w:t>имеет иконку прямоугольника, в центре которого шестерёночки)</w:t>
       </w:r>
     </w:p>
     <w:p>
@@ -262,10 +234,10 @@
           <w:noProof/>
         </w:rPr>
         <w:drawing>
-          <wp:inline distT="0" distB="0" distL="0" distR="0" wp14:anchorId="56F094EA" wp14:editId="1B44D75D">
-            <wp:extent cx="5939790" cy="2632710"/>
-            <wp:effectExtent l="0" t="0" r="3810" b="0"/>
-            <wp:docPr id="955522791" name="Рисунок 1"/>
+          <wp:inline distT="0" distB="0" distL="0" distR="0" wp14:anchorId="0B38CF45" wp14:editId="46FBB608">
+            <wp:extent cx="5939790" cy="1842770"/>
+            <wp:effectExtent l="0" t="0" r="3810" b="5080"/>
+            <wp:docPr id="1902515702" name="Рисунок 1"/>
             <wp:cNvGraphicFramePr>
               <a:graphicFrameLocks xmlns:a="http://schemas.openxmlformats.org/drawingml/2006/main" noChangeAspect="1"/>
             </wp:cNvGraphicFramePr>
@@ -273,7 +245,7 @@
               <a:graphicData uri="http://schemas.openxmlformats.org/drawingml/2006/picture">
                 <pic:pic xmlns:pic="http://schemas.openxmlformats.org/drawingml/2006/picture">
                   <pic:nvPicPr>
-                    <pic:cNvPr id="955522791" name=""/>
+                    <pic:cNvPr id="1902515702" name=""/>
                     <pic:cNvPicPr/>
                   </pic:nvPicPr>
                   <pic:blipFill>
@@ -285,7 +257,7 @@
                   <pic:spPr>
                     <a:xfrm>
                       <a:off x="0" y="0"/>
-                      <a:ext cx="5939790" cy="2632710"/>
+                      <a:ext cx="5939790" cy="1842770"/>
                     </a:xfrm>
                     <a:prstGeom prst="rect">
                       <a:avLst/>
@@ -898,21 +870,7 @@
         <w:rPr>
           <w:rFonts w:cs="Times New Roman"/>
         </w:rPr>
-        <w:t>, располагающаяся в правом верхнем углу, отвечает за выход из ПО (</w:t>
-      </w:r>
-      <w:proofErr w:type="spellStart"/>
-      <w:r>
-        <w:rPr>
-          <w:rFonts w:cs="Times New Roman"/>
-        </w:rPr>
-        <w:t>разлогирования</w:t>
-      </w:r>
-      <w:proofErr w:type="spellEnd"/>
-      <w:r>
-        <w:rPr>
-          <w:rFonts w:cs="Times New Roman"/>
-        </w:rPr>
-        <w:t>)</w:t>
+        <w:t>, располагающаяся в правом верхнем углу, отвечает за выход из ПО (разлогирования)</w:t>
       </w:r>
     </w:p>
     <w:p>
@@ -1176,21 +1134,7 @@
         <w:rPr>
           <w:rFonts w:cs="Times New Roman"/>
         </w:rPr>
-        <w:t xml:space="preserve">, список </w:t>
-      </w:r>
-      <w:proofErr w:type="spellStart"/>
-      <w:r>
-        <w:rPr>
-          <w:rFonts w:cs="Times New Roman"/>
-        </w:rPr>
-        <w:t>отсортируется</w:t>
-      </w:r>
-      <w:proofErr w:type="spellEnd"/>
-      <w:r>
-        <w:rPr>
-          <w:rFonts w:cs="Times New Roman"/>
-        </w:rPr>
-        <w:t xml:space="preserve"> от меньшего к </w:t>
+        <w:t xml:space="preserve">, список отсортируется от меньшего к </w:t>
       </w:r>
       <w:r>
         <w:rPr>
@@ -1439,7 +1383,6 @@
         </w:rPr>
         <w:t>«</w:t>
       </w:r>
-      <w:proofErr w:type="spellStart"/>
       <w:r>
         <w:rPr>
           <w:rFonts w:cs="Times New Roman"/>
@@ -1492,14 +1435,7 @@
         <w:rPr>
           <w:rFonts w:cs="Times New Roman"/>
         </w:rPr>
-        <w:t>В</w:t>
-      </w:r>
-      <w:proofErr w:type="spellEnd"/>
-      <w:r>
-        <w:rPr>
-          <w:rFonts w:cs="Times New Roman"/>
-        </w:rPr>
-        <w:t xml:space="preserve"> процессе</w:t>
+        <w:t>В процессе</w:t>
       </w:r>
       <w:r>
         <w:rPr>
@@ -2812,21 +2748,7 @@
           <w:rFonts w:cs="Times New Roman"/>
         </w:rPr>
         <w:lastRenderedPageBreak/>
-        <w:t xml:space="preserve">Была добавлена кнопка управление. При нажатии на неё вылезет </w:t>
-      </w:r>
-      <w:proofErr w:type="spellStart"/>
-      <w:r>
-        <w:rPr>
-          <w:rFonts w:cs="Times New Roman"/>
-        </w:rPr>
-        <w:t>менюшка</w:t>
-      </w:r>
-      <w:proofErr w:type="spellEnd"/>
-      <w:r>
-        <w:rPr>
-          <w:rFonts w:cs="Times New Roman"/>
-        </w:rPr>
-        <w:t xml:space="preserve"> с ещё четырьмя кнопками</w:t>
+        <w:t>Была добавлена кнопка управление. При нажатии на неё вылезет менюшка с ещё четырьмя кнопками</w:t>
       </w:r>
       <w:r>
         <w:rPr>
@@ -2919,21 +2841,7 @@
         <w:rPr>
           <w:rFonts w:cs="Times New Roman"/>
         </w:rPr>
-        <w:t xml:space="preserve">открывает </w:t>
-      </w:r>
-      <w:proofErr w:type="spellStart"/>
-      <w:r>
-        <w:rPr>
-          <w:rFonts w:cs="Times New Roman"/>
-        </w:rPr>
-        <w:t>менюшку</w:t>
-      </w:r>
-      <w:proofErr w:type="spellEnd"/>
-      <w:r>
-        <w:rPr>
-          <w:rFonts w:cs="Times New Roman"/>
-        </w:rPr>
-        <w:t>.</w:t>
+        <w:t>открывает менюшку.</w:t>
       </w:r>
     </w:p>
     <w:p>
@@ -3209,21 +3117,7 @@
         <w:rPr>
           <w:rFonts w:cs="Times New Roman"/>
         </w:rPr>
-        <w:t xml:space="preserve"> - описывает состояние спринта(остановлен/запущен), так же описывает сложность(сумма запланированного + </w:t>
-      </w:r>
-      <w:proofErr w:type="spellStart"/>
-      <w:r>
-        <w:rPr>
-          <w:rFonts w:cs="Times New Roman"/>
-        </w:rPr>
-        <w:t>присовенного</w:t>
-      </w:r>
-      <w:proofErr w:type="spellEnd"/>
-      <w:r>
-        <w:rPr>
-          <w:rFonts w:cs="Times New Roman"/>
-        </w:rPr>
-        <w:t>)</w:t>
+        <w:t xml:space="preserve"> - описывает состояние спринта(остановлен/запущен), так же описывает сложность(сумма запланированного + присовенного)</w:t>
       </w:r>
     </w:p>
     <w:p>

</xml_diff>